<commit_message>
Updated Color Range to Linear
Updated color range and then updated to HDR in PostProcessing
</commit_message>
<xml_diff>
--- a/Information/Updates.docx
+++ b/Information/Updates.docx
@@ -35,19 +35,34 @@
         </w:numPr>
       </w:pPr>
       <w:r>
-        <w:t xml:space="preserve">Updated UIs to become more </w:t>
-      </w:r>
-      <w:r>
-        <w:t>responsive</w:t>
-      </w:r>
-      <w:r>
-        <w:t xml:space="preserve">, though game </w:t>
-      </w:r>
-      <w:r>
-        <w:t>is designed</w:t>
-      </w:r>
-      <w:r>
-        <w:t xml:space="preserve"> for 1280x720.</w:t>
+        <w:t xml:space="preserve">Updated UIs to become more responsive, though </w:t>
+      </w:r>
+      <w:r>
+        <w:t xml:space="preserve">the </w:t>
+      </w:r>
+      <w:r>
+        <w:t xml:space="preserve">game </w:t>
+      </w:r>
+      <w:r>
+        <w:t xml:space="preserve">is </w:t>
+      </w:r>
+      <w:r>
+        <w:t>optimized for</w:t>
+      </w:r>
+      <w:r>
+        <w:t xml:space="preserve"> 1280</w:t>
+      </w:r>
+      <w:r>
+        <w:t>p</w:t>
+      </w:r>
+      <w:r>
+        <w:t>x720</w:t>
+      </w:r>
+      <w:r>
+        <w:t>p</w:t>
+      </w:r>
+      <w:r>
+        <w:t>.</w:t>
       </w:r>
     </w:p>
     <w:p>
@@ -59,15 +74,7 @@
         </w:numPr>
       </w:pPr>
       <w:r>
-        <w:t>Level 1 graphics remastered</w:t>
-      </w:r>
-      <w:r>
-        <w:t>.</w:t>
-      </w:r>
-      <w:bookmarkStart w:id="0" w:name="_GoBack"/>
-      <w:bookmarkEnd w:id="0"/>
-      <w:r>
-        <w:t xml:space="preserve"> (The rest to come!)</w:t>
+        <w:t>Graphics remastered for all current levels.</w:t>
       </w:r>
     </w:p>
     <w:p>
@@ -79,7 +86,7 @@
         </w:numPr>
       </w:pPr>
       <w:r>
-        <w:t>Fixed a bug in level 1 where you could fly up and off the map.</w:t>
+        <w:t>Lighting remastered for all current levels.</w:t>
       </w:r>
     </w:p>
     <w:p>
@@ -91,11 +98,10 @@
         </w:numPr>
       </w:pPr>
       <w:r>
-        <w:t>Updated level layouts</w:t>
-      </w:r>
-      <w:r>
-        <w:t>.</w:t>
-      </w:r>
+        <w:t>Gravity modifier on chicken adjusted.</w:t>
+      </w:r>
+      <w:bookmarkStart w:id="0" w:name="_GoBack"/>
+      <w:bookmarkEnd w:id="0"/>
     </w:p>
     <w:p>
       <w:r>
@@ -496,6 +502,7 @@
     <w:lsdException w:name="HTML Sample" w:semiHidden="1" w:unhideWhenUsed="1"/>
     <w:lsdException w:name="HTML Typewriter" w:semiHidden="1" w:unhideWhenUsed="1"/>
     <w:lsdException w:name="HTML Variable" w:semiHidden="1" w:unhideWhenUsed="1"/>
+    <w:lsdException w:name="Normal Table" w:semiHidden="1" w:unhideWhenUsed="1"/>
     <w:lsdException w:name="annotation subject" w:semiHidden="1" w:unhideWhenUsed="1"/>
     <w:lsdException w:name="No List" w:semiHidden="1" w:unhideWhenUsed="1"/>
     <w:lsdException w:name="Outline List 1" w:semiHidden="1" w:unhideWhenUsed="1"/>
@@ -542,8 +549,10 @@
     <w:lsdException w:name="Table Subtle 2" w:semiHidden="1" w:unhideWhenUsed="1"/>
     <w:lsdException w:name="Table Web 1" w:semiHidden="1" w:unhideWhenUsed="1"/>
     <w:lsdException w:name="Table Web 2" w:semiHidden="1" w:unhideWhenUsed="1"/>
+    <w:lsdException w:name="Table Web 3" w:semiHidden="1" w:unhideWhenUsed="1"/>
     <w:lsdException w:name="Balloon Text" w:semiHidden="1" w:unhideWhenUsed="1"/>
     <w:lsdException w:name="Table Grid" w:uiPriority="39"/>
+    <w:lsdException w:name="Table Theme" w:semiHidden="1" w:unhideWhenUsed="1"/>
     <w:lsdException w:name="Placeholder Text" w:semiHidden="1"/>
     <w:lsdException w:name="No Spacing" w:uiPriority="1" w:qFormat="1"/>
     <w:lsdException w:name="Light Shading" w:uiPriority="60"/>

</xml_diff>